<commit_message>
lesson 477 - Monday
</commit_message>
<xml_diff>
--- a/english_via_skype/solutions/doc/lesson_477_Forecasts - revision_edit.docx
+++ b/english_via_skype/solutions/doc/lesson_477_Forecasts - revision_edit.docx
@@ -1602,7 +1602,30 @@
           <w:sz w:val="32"/>
           <w:szCs w:val="32"/>
         </w:rPr>
-        <w:t xml:space="preserve"> ……………………………..and we </w:t>
+        <w:t xml:space="preserve"> …</w:t>
+      </w:r>
+      <w:proofErr w:type="spellStart"/>
+      <w:r>
+        <w:rPr>
+          <w:sz w:val="32"/>
+          <w:szCs w:val="32"/>
+        </w:rPr>
+        <w:t>caught</w:t>
+      </w:r>
+      <w:proofErr w:type="spellEnd"/>
+      <w:r>
+        <w:rPr>
+          <w:sz w:val="32"/>
+          <w:szCs w:val="32"/>
+        </w:rPr>
+        <w:t xml:space="preserve"> on</w:t>
+      </w:r>
+      <w:r>
+        <w:rPr>
+          <w:sz w:val="32"/>
+          <w:szCs w:val="32"/>
+        </w:rPr>
+        <w:t xml:space="preserve">…………………………..and we </w:t>
       </w:r>
       <w:proofErr w:type="spellStart"/>
       <w:r>
@@ -1924,6 +1947,13 @@
         </w:rPr>
         <w:t>level</w:t>
       </w:r>
+      <w:r>
+        <w:rPr>
+          <w:sz w:val="32"/>
+          <w:szCs w:val="32"/>
+        </w:rPr>
+        <w:t>s</w:t>
+      </w:r>
       <w:proofErr w:type="spellEnd"/>
       <w:r>
         <w:rPr>
@@ -2134,7 +2164,16 @@
           <w:sz w:val="32"/>
           <w:szCs w:val="32"/>
         </w:rPr>
-        <w:t xml:space="preserve"> to …</w:t>
+        <w:t xml:space="preserve"> to </w:t>
+      </w:r>
+      <w:bookmarkStart w:id="0" w:name="_GoBack"/>
+      <w:bookmarkEnd w:id="0"/>
+      <w:r>
+        <w:rPr>
+          <w:sz w:val="32"/>
+          <w:szCs w:val="32"/>
+        </w:rPr>
+        <w:t>…</w:t>
       </w:r>
       <w:proofErr w:type="spellStart"/>
       <w:r>
@@ -2524,7 +2563,14 @@
           <w:sz w:val="32"/>
           <w:szCs w:val="32"/>
         </w:rPr>
-        <w:t>fall</w:t>
+        <w:t>fe</w:t>
+      </w:r>
+      <w:r>
+        <w:rPr>
+          <w:sz w:val="32"/>
+          <w:szCs w:val="32"/>
+        </w:rPr>
+        <w:t>ll</w:t>
       </w:r>
       <w:proofErr w:type="spellEnd"/>
       <w:r>
@@ -2550,8 +2596,6 @@
         </w:rPr>
         <w:t xml:space="preserve"> of</w:t>
       </w:r>
-      <w:bookmarkStart w:id="0" w:name="_GoBack"/>
-      <w:bookmarkEnd w:id="0"/>
       <w:r>
         <w:rPr>
           <w:sz w:val="32"/>

</xml_diff>